<commit_message>
Added new type of sorting
</commit_message>
<xml_diff>
--- a/KPP1/отчет.docx
+++ b/KPP1/отчет.docx
@@ -1265,7 +1265,7 @@
           <v:shape id="_x0000_i1027" type="#_x0000_t75" style="width:468pt;height:554.25pt" o:ole="">
             <v:imagedata r:id="rId10" o:title=""/>
           </v:shape>
-          <o:OLEObject Type="Embed" ProgID="Visio.Drawing.11" ShapeID="_x0000_i1027" DrawAspect="Content" ObjectID="_1489212828" r:id="rId11"/>
+          <o:OLEObject Type="Embed" ProgID="Visio.Drawing.11" ShapeID="_x0000_i1027" DrawAspect="Content" ObjectID="_1490283254" r:id="rId11"/>
         </w:object>
       </w:r>
     </w:p>
@@ -2899,23 +2899,366 @@
       <w:pPr>
         <w:spacing w:line="276" w:lineRule="auto"/>
         <w:ind w:firstLine="708"/>
-        <w:rPr>
-          <w:rFonts w:ascii="Times New Roman" w:eastAsia="Times New Roman" w:hAnsi="Times New Roman" w:cs="Times New Roman"/>
-          <w:sz w:val="28"/>
-          <w:szCs w:val="20"/>
-          <w:lang w:eastAsia="ru-RU"/>
-        </w:rPr>
       </w:pPr>
       <w:r>
         <w:object w:dxaOrig="10693" w:dyaOrig="12556">
-          <v:shape id="_x0000_i1033" type="#_x0000_t75" style="width:467.25pt;height:549pt" o:ole="">
+          <v:shape id="_x0000_i1029" type="#_x0000_t75" style="width:467.25pt;height:549pt" o:ole="">
             <v:imagedata r:id="rId13" o:title=""/>
           </v:shape>
-          <o:OLEObject Type="Embed" ProgID="Visio.Drawing.11" ShapeID="_x0000_i1033" DrawAspect="Content" ObjectID="_1489212829" r:id="rId14"/>
+          <o:OLEObject Type="Embed" ProgID="Visio.Drawing.11" ShapeID="_x0000_i1029" DrawAspect="Content" ObjectID="_1490283255" r:id="rId14"/>
         </w:object>
+      </w:r>
+    </w:p>
+    <w:p>
+      <w:pPr>
+        <w:spacing w:after="160" w:line="259" w:lineRule="auto"/>
+        <w:ind w:firstLine="0"/>
+      </w:pPr>
+      <w:r>
+        <w:br w:type="page"/>
+      </w:r>
+    </w:p>
+    <w:p>
+      <w:pPr>
+        <w:spacing w:line="276" w:lineRule="auto"/>
+        <w:ind w:firstLine="708"/>
+        <w:rPr>
+          <w:rFonts w:ascii="Times New Roman" w:eastAsia="Times New Roman" w:hAnsi="Times New Roman" w:cs="Times New Roman"/>
+          <w:sz w:val="28"/>
+          <w:szCs w:val="20"/>
+          <w:lang w:eastAsia="ru-RU"/>
+        </w:rPr>
+      </w:pPr>
+      <w:r>
+        <w:rPr>
+          <w:rFonts w:ascii="Times New Roman" w:eastAsia="Times New Roman" w:hAnsi="Times New Roman" w:cs="Times New Roman"/>
+          <w:sz w:val="28"/>
+          <w:szCs w:val="20"/>
+          <w:lang w:eastAsia="ru-RU"/>
+        </w:rPr>
+        <w:lastRenderedPageBreak/>
+        <w:t>Сортировка сохранённых игр</w:t>
+      </w:r>
+    </w:p>
+    <w:p>
+      <w:pPr>
+        <w:spacing w:line="276" w:lineRule="auto"/>
+        <w:ind w:firstLine="708"/>
+        <w:rPr>
+          <w:rFonts w:ascii="Times New Roman" w:eastAsia="Times New Roman" w:hAnsi="Times New Roman" w:cs="Times New Roman"/>
+          <w:sz w:val="28"/>
+          <w:szCs w:val="20"/>
+          <w:lang w:eastAsia="ru-RU"/>
+        </w:rPr>
+      </w:pPr>
+    </w:p>
+    <w:p>
+      <w:pPr>
+        <w:spacing w:line="276" w:lineRule="auto"/>
+        <w:ind w:firstLine="708"/>
+        <w:rPr>
+          <w:rFonts w:ascii="Times New Roman" w:eastAsia="Times New Roman" w:hAnsi="Times New Roman" w:cs="Times New Roman"/>
+          <w:sz w:val="28"/>
+          <w:szCs w:val="20"/>
+          <w:lang w:eastAsia="ru-RU"/>
+        </w:rPr>
+      </w:pPr>
+      <w:r>
+        <w:rPr>
+          <w:rFonts w:ascii="Times New Roman" w:eastAsia="Times New Roman" w:hAnsi="Times New Roman" w:cs="Times New Roman"/>
+          <w:sz w:val="28"/>
+          <w:szCs w:val="20"/>
+          <w:lang w:eastAsia="ru-RU"/>
+        </w:rPr>
+        <w:t>Для реализации сортировки сохранённых игр мною был выбран единственный критерий, который и только он говорит об успешности проведённых игр: количество съеденных яблок.</w:t>
+      </w:r>
+      <w:r>
+        <w:rPr>
+          <w:rFonts w:ascii="Times New Roman" w:eastAsia="Times New Roman" w:hAnsi="Times New Roman" w:cs="Times New Roman"/>
+          <w:sz w:val="28"/>
+          <w:szCs w:val="20"/>
+          <w:lang w:eastAsia="ru-RU"/>
+        </w:rPr>
+        <w:t xml:space="preserve"> </w:t>
+      </w:r>
+      <w:r>
+        <w:rPr>
+          <w:rFonts w:ascii="Times New Roman" w:eastAsia="Times New Roman" w:hAnsi="Times New Roman" w:cs="Times New Roman"/>
+          <w:sz w:val="28"/>
+          <w:szCs w:val="20"/>
+          <w:lang w:eastAsia="ru-RU"/>
+        </w:rPr>
+        <w:t>Ни время проведённое в игре, ни количество сделанных шагов не могут говорить о том, какая игра была лучше, а какая хуже. Игра также примечательна тем, что нет финальной цели, достигнув которой, можно было бы судить о выигрыше. Уровни также не изменяются и критерием это служить не может.</w:t>
+      </w:r>
+      <w:r>
+        <w:rPr>
+          <w:rFonts w:ascii="Times New Roman" w:eastAsia="Times New Roman" w:hAnsi="Times New Roman" w:cs="Times New Roman"/>
+          <w:sz w:val="28"/>
+          <w:szCs w:val="20"/>
+          <w:lang w:eastAsia="ru-RU"/>
+        </w:rPr>
+        <w:t xml:space="preserve"> Но вот количество съеденных яблок, и соответственно длина змеи, как нельзя полно отражает то, насколько удачной была игра. Однако мной также была реализована и сортировка по длительности игры, и по совместительству количеству шагов. Данный критерий не может считаться официальным показателем успеха в игре, но, тем не менее, такой критерий имеет место быть и отлично дополняет основную сортировку.</w:t>
+      </w:r>
+    </w:p>
+    <w:p>
+      <w:pPr>
+        <w:spacing w:line="276" w:lineRule="auto"/>
+        <w:ind w:firstLine="708"/>
+        <w:rPr>
+          <w:rFonts w:ascii="Times New Roman" w:eastAsia="Times New Roman" w:hAnsi="Times New Roman" w:cs="Times New Roman"/>
+          <w:sz w:val="28"/>
+          <w:szCs w:val="20"/>
+          <w:lang w:eastAsia="ru-RU"/>
+        </w:rPr>
+      </w:pPr>
+      <w:r>
+        <w:rPr>
+          <w:rFonts w:ascii="Times New Roman" w:eastAsia="Times New Roman" w:hAnsi="Times New Roman" w:cs="Times New Roman"/>
+          <w:sz w:val="28"/>
+          <w:szCs w:val="20"/>
+          <w:lang w:eastAsia="ru-RU"/>
+        </w:rPr>
+        <w:t xml:space="preserve">Сравнивая эффективность сортировок на языках </w:t>
+      </w:r>
+      <w:r>
+        <w:rPr>
+          <w:rFonts w:ascii="Times New Roman" w:eastAsia="Times New Roman" w:hAnsi="Times New Roman" w:cs="Times New Roman"/>
+          <w:sz w:val="28"/>
+          <w:szCs w:val="20"/>
+          <w:lang w:val="en-US" w:eastAsia="ru-RU"/>
+        </w:rPr>
+        <w:t>Scala</w:t>
+      </w:r>
+      <w:r>
+        <w:rPr>
+          <w:rFonts w:ascii="Times New Roman" w:eastAsia="Times New Roman" w:hAnsi="Times New Roman" w:cs="Times New Roman"/>
+          <w:sz w:val="28"/>
+          <w:szCs w:val="20"/>
+          <w:lang w:eastAsia="ru-RU"/>
+        </w:rPr>
+        <w:t xml:space="preserve"> и </w:t>
+      </w:r>
+      <w:r>
+        <w:rPr>
+          <w:rFonts w:ascii="Times New Roman" w:eastAsia="Times New Roman" w:hAnsi="Times New Roman" w:cs="Times New Roman"/>
+          <w:sz w:val="28"/>
+          <w:szCs w:val="20"/>
+          <w:lang w:val="en-US" w:eastAsia="ru-RU"/>
+        </w:rPr>
+        <w:t>Java</w:t>
+      </w:r>
+      <w:r>
+        <w:rPr>
+          <w:rFonts w:ascii="Times New Roman" w:eastAsia="Times New Roman" w:hAnsi="Times New Roman" w:cs="Times New Roman"/>
+          <w:sz w:val="28"/>
+          <w:szCs w:val="20"/>
+          <w:lang w:eastAsia="ru-RU"/>
+        </w:rPr>
+        <w:t xml:space="preserve"> я пришел к выводу, что эффективность данных языков наиболее полно раскрывается только при определенных, благоприятных для данного языка, а также выбранного для него алгоритма, обстоятельствах. </w:t>
+      </w:r>
+      <w:r>
+        <w:rPr>
+          <w:rFonts w:ascii="Times New Roman" w:eastAsia="Times New Roman" w:hAnsi="Times New Roman" w:cs="Times New Roman"/>
+          <w:sz w:val="28"/>
+          <w:szCs w:val="20"/>
+          <w:lang w:eastAsia="ru-RU"/>
+        </w:rPr>
+        <w:t>В случае моего проекта, выявилась неоднозначность доминирования одного из языков. Абсолютного лидера выявить не удалось, однако мною были получены данные, приближаясь к которым языки меняют свои позиции в первенстве.</w:t>
+      </w:r>
+      <w:r>
+        <w:rPr>
+          <w:rFonts w:ascii="Times New Roman" w:eastAsia="Times New Roman" w:hAnsi="Times New Roman" w:cs="Times New Roman"/>
+          <w:sz w:val="28"/>
+          <w:szCs w:val="20"/>
+          <w:lang w:eastAsia="ru-RU"/>
+        </w:rPr>
+        <w:t xml:space="preserve"> При объемах нотации до 500 </w:t>
+      </w:r>
+      <w:r>
+        <w:rPr>
+          <w:rFonts w:ascii="Times New Roman" w:eastAsia="Times New Roman" w:hAnsi="Times New Roman" w:cs="Times New Roman"/>
+          <w:sz w:val="28"/>
+          <w:szCs w:val="20"/>
+          <w:lang w:val="en-US" w:eastAsia="ru-RU"/>
+        </w:rPr>
+        <w:t>kB</w:t>
+      </w:r>
+      <w:r>
+        <w:rPr>
+          <w:rFonts w:ascii="Times New Roman" w:eastAsia="Times New Roman" w:hAnsi="Times New Roman" w:cs="Times New Roman"/>
+          <w:sz w:val="28"/>
+          <w:szCs w:val="20"/>
+          <w:lang w:eastAsia="ru-RU"/>
+        </w:rPr>
+        <w:t xml:space="preserve"> </w:t>
+      </w:r>
+      <w:r>
+        <w:rPr>
+          <w:rFonts w:ascii="Times New Roman" w:eastAsia="Times New Roman" w:hAnsi="Times New Roman" w:cs="Times New Roman"/>
+          <w:sz w:val="28"/>
+          <w:szCs w:val="20"/>
+          <w:lang w:eastAsia="ru-RU"/>
+        </w:rPr>
+        <w:t xml:space="preserve">с небольшим опережением, порядка 2-3 миллисекунд, идет </w:t>
+      </w:r>
+      <w:r>
+        <w:rPr>
+          <w:rFonts w:ascii="Times New Roman" w:eastAsia="Times New Roman" w:hAnsi="Times New Roman" w:cs="Times New Roman"/>
+          <w:sz w:val="28"/>
+          <w:szCs w:val="20"/>
+          <w:lang w:val="en-US" w:eastAsia="ru-RU"/>
+        </w:rPr>
+        <w:t>Java</w:t>
+      </w:r>
+      <w:r>
+        <w:rPr>
+          <w:rFonts w:ascii="Times New Roman" w:eastAsia="Times New Roman" w:hAnsi="Times New Roman" w:cs="Times New Roman"/>
+          <w:sz w:val="28"/>
+          <w:szCs w:val="20"/>
+          <w:lang w:eastAsia="ru-RU"/>
+        </w:rPr>
+        <w:t>,</w:t>
+      </w:r>
+      <w:r>
+        <w:rPr>
+          <w:rFonts w:ascii="Times New Roman" w:eastAsia="Times New Roman" w:hAnsi="Times New Roman" w:cs="Times New Roman"/>
+          <w:sz w:val="28"/>
+          <w:szCs w:val="20"/>
+          <w:lang w:eastAsia="ru-RU"/>
+        </w:rPr>
+        <w:t xml:space="preserve"> но по превышении данной границы ситуация обращается и лидерство завоевывает </w:t>
+      </w:r>
+      <w:r>
+        <w:rPr>
+          <w:rFonts w:ascii="Times New Roman" w:eastAsia="Times New Roman" w:hAnsi="Times New Roman" w:cs="Times New Roman"/>
+          <w:sz w:val="28"/>
+          <w:szCs w:val="20"/>
+          <w:lang w:val="en-US" w:eastAsia="ru-RU"/>
+        </w:rPr>
+        <w:t>Scala</w:t>
+      </w:r>
+      <w:r>
+        <w:rPr>
+          <w:rFonts w:ascii="Times New Roman" w:eastAsia="Times New Roman" w:hAnsi="Times New Roman" w:cs="Times New Roman"/>
+          <w:sz w:val="28"/>
+          <w:szCs w:val="20"/>
+          <w:lang w:eastAsia="ru-RU"/>
+        </w:rPr>
+        <w:t xml:space="preserve">. Примечательно, что отрыв в производительности растет по мере увеличения объема данных, но не значительно. При объеме данных свыше 2 </w:t>
+      </w:r>
+      <w:r>
+        <w:rPr>
+          <w:rFonts w:ascii="Times New Roman" w:eastAsia="Times New Roman" w:hAnsi="Times New Roman" w:cs="Times New Roman"/>
+          <w:sz w:val="28"/>
+          <w:szCs w:val="20"/>
+          <w:lang w:val="en-US" w:eastAsia="ru-RU"/>
+        </w:rPr>
+        <w:t>MB</w:t>
+      </w:r>
+      <w:r>
+        <w:rPr>
+          <w:rFonts w:ascii="Times New Roman" w:eastAsia="Times New Roman" w:hAnsi="Times New Roman" w:cs="Times New Roman"/>
+          <w:sz w:val="28"/>
+          <w:szCs w:val="20"/>
+          <w:lang w:eastAsia="ru-RU"/>
+        </w:rPr>
+        <w:t xml:space="preserve"> разница составила 20 миллисекунд.</w:t>
+      </w:r>
+      <w:r>
+        <w:rPr>
+          <w:rFonts w:ascii="Times New Roman" w:eastAsia="Times New Roman" w:hAnsi="Times New Roman" w:cs="Times New Roman"/>
+          <w:sz w:val="28"/>
+          <w:szCs w:val="20"/>
+          <w:lang w:eastAsia="ru-RU"/>
+        </w:rPr>
+        <w:t xml:space="preserve"> Стоит отметить также, что с ростом объёмов данных росли и искажения в замеряемом времени. На объемах до 100 </w:t>
+      </w:r>
+      <w:r>
+        <w:rPr>
+          <w:rFonts w:ascii="Times New Roman" w:eastAsia="Times New Roman" w:hAnsi="Times New Roman" w:cs="Times New Roman"/>
+          <w:sz w:val="28"/>
+          <w:szCs w:val="20"/>
+          <w:lang w:val="en-US" w:eastAsia="ru-RU"/>
+        </w:rPr>
+        <w:t>kB</w:t>
+      </w:r>
+      <w:r>
+        <w:rPr>
+          <w:rFonts w:ascii="Times New Roman" w:eastAsia="Times New Roman" w:hAnsi="Times New Roman" w:cs="Times New Roman"/>
+          <w:sz w:val="28"/>
+          <w:szCs w:val="20"/>
+          <w:lang w:eastAsia="ru-RU"/>
+        </w:rPr>
+        <w:t xml:space="preserve"> в</w:t>
+      </w:r>
+      <w:r>
+        <w:rPr>
+          <w:rFonts w:ascii="Times New Roman" w:eastAsia="Times New Roman" w:hAnsi="Times New Roman" w:cs="Times New Roman"/>
+          <w:sz w:val="28"/>
+          <w:szCs w:val="20"/>
+          <w:lang w:eastAsia="ru-RU"/>
+        </w:rPr>
+        <w:t>еличина отклонялась на 1-2</w:t>
       </w:r>
       <w:bookmarkStart w:id="0" w:name="_GoBack"/>
       <w:bookmarkEnd w:id="0"/>
+      <w:r>
+        <w:rPr>
+          <w:rFonts w:ascii="Times New Roman" w:eastAsia="Times New Roman" w:hAnsi="Times New Roman" w:cs="Times New Roman"/>
+          <w:sz w:val="28"/>
+          <w:szCs w:val="20"/>
+          <w:lang w:eastAsia="ru-RU"/>
+        </w:rPr>
+        <w:t xml:space="preserve"> значения, при объемах свыше 2</w:t>
+      </w:r>
+      <w:r>
+        <w:rPr>
+          <w:rFonts w:ascii="Times New Roman" w:eastAsia="Times New Roman" w:hAnsi="Times New Roman" w:cs="Times New Roman"/>
+          <w:sz w:val="28"/>
+          <w:szCs w:val="20"/>
+          <w:lang w:eastAsia="ru-RU"/>
+        </w:rPr>
+        <w:t xml:space="preserve"> </w:t>
+      </w:r>
+      <w:r>
+        <w:rPr>
+          <w:rFonts w:ascii="Times New Roman" w:eastAsia="Times New Roman" w:hAnsi="Times New Roman" w:cs="Times New Roman"/>
+          <w:sz w:val="28"/>
+          <w:szCs w:val="20"/>
+          <w:lang w:val="en-US" w:eastAsia="ru-RU"/>
+        </w:rPr>
+        <w:t>MB</w:t>
+      </w:r>
+      <w:r>
+        <w:rPr>
+          <w:rFonts w:ascii="Times New Roman" w:eastAsia="Times New Roman" w:hAnsi="Times New Roman" w:cs="Times New Roman"/>
+          <w:sz w:val="28"/>
+          <w:szCs w:val="20"/>
+          <w:lang w:eastAsia="ru-RU"/>
+        </w:rPr>
+        <w:t xml:space="preserve"> </w:t>
+      </w:r>
+      <w:r>
+        <w:rPr>
+          <w:rFonts w:ascii="Times New Roman" w:eastAsia="Times New Roman" w:hAnsi="Times New Roman" w:cs="Times New Roman"/>
+          <w:sz w:val="28"/>
+          <w:szCs w:val="20"/>
+          <w:lang w:eastAsia="ru-RU"/>
+        </w:rPr>
+        <w:t>– 10-15.</w:t>
+      </w:r>
+    </w:p>
+    <w:p>
+      <w:pPr>
+        <w:spacing w:line="276" w:lineRule="auto"/>
+        <w:ind w:firstLine="708"/>
+        <w:rPr>
+          <w:rFonts w:ascii="Times New Roman" w:eastAsia="Times New Roman" w:hAnsi="Times New Roman" w:cs="Times New Roman"/>
+          <w:sz w:val="28"/>
+          <w:szCs w:val="20"/>
+          <w:lang w:eastAsia="ru-RU"/>
+        </w:rPr>
+      </w:pPr>
       <w:r>
         <w:rPr>
           <w:rFonts w:ascii="Times New Roman" w:eastAsia="Times New Roman" w:hAnsi="Times New Roman" w:cs="Times New Roman"/>
@@ -3155,7 +3498,7 @@
           <w:szCs w:val="21"/>
         </w:rPr>
         <w:pict>
-          <v:rect id="_x0000_i1029" style="width:0;height:1.5pt" o:hralign="center" o:hrstd="t" o:hr="t" fillcolor="#a0a0a0" stroked="f"/>
+          <v:rect id="_x0000_i1030" style="width:0;height:1.5pt" o:hralign="center" o:hrstd="t" o:hr="t" fillcolor="#a0a0a0" stroked="f"/>
         </w:pict>
       </w:r>
     </w:p>
@@ -5696,7 +6039,7 @@
           <w:szCs w:val="21"/>
         </w:rPr>
         <w:pict>
-          <v:rect id="_x0000_i1030" style="width:0;height:1.5pt" o:hralign="center" o:hrstd="t" o:hr="t" fillcolor="#a0a0a0" stroked="f"/>
+          <v:rect id="_x0000_i1031" style="width:0;height:1.5pt" o:hralign="center" o:hrstd="t" o:hr="t" fillcolor="#a0a0a0" stroked="f"/>
         </w:pict>
       </w:r>
     </w:p>
@@ -7698,7 +8041,7 @@
           <w:szCs w:val="21"/>
         </w:rPr>
         <w:pict>
-          <v:rect id="_x0000_i1031" style="width:0;height:1.5pt" o:hralign="center" o:hrstd="t" o:hr="t" fillcolor="#a0a0a0" stroked="f"/>
+          <v:rect id="_x0000_i1032" style="width:0;height:1.5pt" o:hralign="center" o:hrstd="t" o:hr="t" fillcolor="#a0a0a0" stroked="f"/>
         </w:pict>
       </w:r>
     </w:p>
@@ -9284,7 +9627,7 @@
           <w:szCs w:val="21"/>
         </w:rPr>
         <w:pict>
-          <v:rect id="_x0000_i1032" style="width:0;height:1.5pt" o:hralign="center" o:hrstd="t" o:hr="t" fillcolor="#a0a0a0" stroked="f"/>
+          <v:rect id="_x0000_i1033" style="width:0;height:1.5pt" o:hralign="center" o:hrstd="t" o:hr="t" fillcolor="#a0a0a0" stroked="f"/>
         </w:pict>
       </w:r>
     </w:p>
@@ -22806,7 +23149,7 @@
 </file>
 
 <file path=customXml/itemProps1.xml><?xml version="1.0" encoding="utf-8"?>
-<ds:datastoreItem xmlns:ds="http://schemas.openxmlformats.org/officeDocument/2006/customXml" ds:itemID="{AB173CEF-4B6A-4A30-884B-0C3E6D16FE1B}">
+<ds:datastoreItem xmlns:ds="http://schemas.openxmlformats.org/officeDocument/2006/customXml" ds:itemID="{E460361D-DC8B-4EC9-AAA4-B42B20C58B64}">
   <ds:schemaRefs>
     <ds:schemaRef ds:uri="http://schemas.openxmlformats.org/officeDocument/2006/bibliography"/>
   </ds:schemaRefs>

</xml_diff>